<commit_message>
Update menu items and add gitignore file
</commit_message>
<xml_diff>
--- a/MenuMidi.docx
+++ b/MenuMidi.docx
@@ -362,7 +362,7 @@
                                   <w:szCs w:val="68"/>
                                   <w:lang w:val="fr-FR"/>
                                 </w:rPr>
-                                <w:t>«Entree_1»</w:t>
+                                <w:t>Demi pamplemousse</w:t>
                               </w:r>
                               <w:r>
                                 <w:rPr>
@@ -425,7 +425,7 @@
                                   <w:szCs w:val="68"/>
                                   <w:lang w:val="fr-FR"/>
                                 </w:rPr>
-                                <w:t>«Entree_2»</w:t>
+                                <w:t>Melon</w:t>
                               </w:r>
                               <w:r>
                                 <w:rPr>
@@ -488,7 +488,7 @@
                                   <w:szCs w:val="68"/>
                                   <w:lang w:val="fr-FR"/>
                                 </w:rPr>
-                                <w:t>«Entree_3»</w:t>
+                                <w:t>Houmous de petits pois</w:t>
                               </w:r>
                               <w:r>
                                 <w:rPr>
@@ -551,7 +551,7 @@
                                   <w:szCs w:val="68"/>
                                   <w:lang w:val="fr-FR"/>
                                 </w:rPr>
-                                <w:t>«Entree_4»</w:t>
+                                <w:t>Salade de tomate</w:t>
                               </w:r>
                               <w:r>
                                 <w:rPr>
@@ -694,7 +694,7 @@
                             <w:szCs w:val="68"/>
                             <w:lang w:val="fr-FR"/>
                           </w:rPr>
-                          <w:t>«Entree_1»</w:t>
+                          <w:t>Demi pamplemousse</w:t>
                         </w:r>
                         <w:r>
                           <w:rPr>
@@ -757,7 +757,7 @@
                             <w:szCs w:val="68"/>
                             <w:lang w:val="fr-FR"/>
                           </w:rPr>
-                          <w:t>«Entree_2»</w:t>
+                          <w:t>Melon</w:t>
                         </w:r>
                         <w:r>
                           <w:rPr>
@@ -820,7 +820,7 @@
                             <w:szCs w:val="68"/>
                             <w:lang w:val="fr-FR"/>
                           </w:rPr>
-                          <w:t>«Entree_3»</w:t>
+                          <w:t>Houmous de petits pois</w:t>
                         </w:r>
                         <w:r>
                           <w:rPr>
@@ -883,7 +883,7 @@
                             <w:szCs w:val="68"/>
                             <w:lang w:val="fr-FR"/>
                           </w:rPr>
-                          <w:t>«Entree_4»</w:t>
+                          <w:t>Salade de tomate</w:t>
                         </w:r>
                         <w:r>
                           <w:rPr>
@@ -1147,7 +1147,7 @@
                                   <w:szCs w:val="68"/>
                                   <w:lang w:val="fr-FR"/>
                                 </w:rPr>
-                                <w:t>«Plat_1»</w:t>
+                                <w:t>Sauté de porc BBC à l'ancienne</w:t>
                               </w:r>
                               <w:r>
                                 <w:rPr>
@@ -1210,7 +1210,7 @@
                                   <w:szCs w:val="68"/>
                                   <w:lang w:val="fr-FR"/>
                                 </w:rPr>
-                                <w:t>«Plat_2»</w:t>
+                                <w:t>Œuf bio à la florentine</w:t>
                               </w:r>
                               <w:r>
                                 <w:rPr>
@@ -1273,7 +1273,7 @@
                                   <w:szCs w:val="68"/>
                                   <w:lang w:val="fr-FR"/>
                                 </w:rPr>
-                                <w:t>«Plat_3»</w:t>
+                                <w:t>Épinard béchamel</w:t>
                               </w:r>
                               <w:r>
                                 <w:rPr>
@@ -1336,7 +1336,7 @@
                                   <w:szCs w:val="68"/>
                                   <w:lang w:val="fr-FR"/>
                                 </w:rPr>
-                                <w:t>«Plat_4»</w:t>
+                                <w:t>Boulgour bio aux petits légumes</w:t>
                               </w:r>
                               <w:r>
                                 <w:rPr>
@@ -1454,7 +1454,7 @@
                             <w:szCs w:val="68"/>
                             <w:lang w:val="fr-FR"/>
                           </w:rPr>
-                          <w:t>«Plat_1»</w:t>
+                          <w:t>Sauté de porc BBC à l'ancienne</w:t>
                         </w:r>
                         <w:r>
                           <w:rPr>
@@ -1517,7 +1517,7 @@
                             <w:szCs w:val="68"/>
                             <w:lang w:val="fr-FR"/>
                           </w:rPr>
-                          <w:t>«Plat_2»</w:t>
+                          <w:t>Œuf bio à la florentine</w:t>
                         </w:r>
                         <w:r>
                           <w:rPr>
@@ -1580,7 +1580,7 @@
                             <w:szCs w:val="68"/>
                             <w:lang w:val="fr-FR"/>
                           </w:rPr>
-                          <w:t>«Plat_3»</w:t>
+                          <w:t>Épinard béchamel</w:t>
                         </w:r>
                         <w:r>
                           <w:rPr>
@@ -1643,7 +1643,7 @@
                             <w:szCs w:val="68"/>
                             <w:lang w:val="fr-FR"/>
                           </w:rPr>
-                          <w:t>«Plat_4»</w:t>
+                          <w:t>Boulgour bio aux petits légumes</w:t>
                         </w:r>
                         <w:r>
                           <w:rPr>
@@ -1945,27 +1945,6 @@
                                   <w:szCs w:val="68"/>
                                   <w:lang w:val="fr-FR"/>
                                 </w:rPr>
-                                <w:fldChar w:fldCharType="separate"/>
-                              </w:r>
-                              <w:r>
-                                <w:rPr>
-                                  <w:rFonts w:ascii="Open Sans" w:hAnsi="Open Sans" w:cs="Open Sans"/>
-                                  <w:noProof/>
-                                  <w:color w:val="FFFFFF" w:themeColor="background1"/>
-                                  <w:sz w:val="68"/>
-                                  <w:szCs w:val="68"/>
-                                  <w:lang w:val="fr-FR"/>
-                                </w:rPr>
-                                <w:t>«Dessert_1»</w:t>
-                              </w:r>
-                              <w:r>
-                                <w:rPr>
-                                  <w:rFonts w:ascii="Open Sans" w:hAnsi="Open Sans" w:cs="Open Sans"/>
-                                  <w:color w:val="FFFFFF" w:themeColor="background1"/>
-                                  <w:sz w:val="68"/>
-                                  <w:szCs w:val="68"/>
-                                  <w:lang w:val="fr-FR"/>
-                                </w:rPr>
                                 <w:fldChar w:fldCharType="end"/>
                               </w:r>
                             </w:p>
@@ -1999,27 +1978,6 @@
                                   <w:lang w:val="fr-FR"/>
                                 </w:rPr>
                                 <w:instrText xml:space="preserve"> MERGEFIELD Dessert_2 </w:instrText>
-                              </w:r>
-                              <w:r>
-                                <w:rPr>
-                                  <w:rFonts w:ascii="Open Sans" w:hAnsi="Open Sans" w:cs="Open Sans"/>
-                                  <w:color w:val="FFFFFF" w:themeColor="background1"/>
-                                  <w:sz w:val="68"/>
-                                  <w:szCs w:val="68"/>
-                                  <w:lang w:val="fr-FR"/>
-                                </w:rPr>
-                                <w:fldChar w:fldCharType="separate"/>
-                              </w:r>
-                              <w:r>
-                                <w:rPr>
-                                  <w:rFonts w:ascii="Open Sans" w:hAnsi="Open Sans" w:cs="Open Sans"/>
-                                  <w:noProof/>
-                                  <w:color w:val="FFFFFF" w:themeColor="background1"/>
-                                  <w:sz w:val="68"/>
-                                  <w:szCs w:val="68"/>
-                                  <w:lang w:val="fr-FR"/>
-                                </w:rPr>
-                                <w:t>«Dessert_2»</w:t>
                               </w:r>
                               <w:r>
                                 <w:rPr>
@@ -2174,27 +2132,6 @@
                             <w:szCs w:val="68"/>
                             <w:lang w:val="fr-FR"/>
                           </w:rPr>
-                          <w:fldChar w:fldCharType="separate"/>
-                        </w:r>
-                        <w:r>
-                          <w:rPr>
-                            <w:rFonts w:ascii="Open Sans" w:hAnsi="Open Sans" w:cs="Open Sans"/>
-                            <w:noProof/>
-                            <w:color w:val="FFFFFF" w:themeColor="background1"/>
-                            <w:sz w:val="68"/>
-                            <w:szCs w:val="68"/>
-                            <w:lang w:val="fr-FR"/>
-                          </w:rPr>
-                          <w:t>«Dessert_1»</w:t>
-                        </w:r>
-                        <w:r>
-                          <w:rPr>
-                            <w:rFonts w:ascii="Open Sans" w:hAnsi="Open Sans" w:cs="Open Sans"/>
-                            <w:color w:val="FFFFFF" w:themeColor="background1"/>
-                            <w:sz w:val="68"/>
-                            <w:szCs w:val="68"/>
-                            <w:lang w:val="fr-FR"/>
-                          </w:rPr>
                           <w:fldChar w:fldCharType="end"/>
                         </w:r>
                       </w:p>
@@ -2228,27 +2165,6 @@
                             <w:lang w:val="fr-FR"/>
                           </w:rPr>
                           <w:instrText xml:space="preserve"> MERGEFIELD Dessert_2 </w:instrText>
-                        </w:r>
-                        <w:r>
-                          <w:rPr>
-                            <w:rFonts w:ascii="Open Sans" w:hAnsi="Open Sans" w:cs="Open Sans"/>
-                            <w:color w:val="FFFFFF" w:themeColor="background1"/>
-                            <w:sz w:val="68"/>
-                            <w:szCs w:val="68"/>
-                            <w:lang w:val="fr-FR"/>
-                          </w:rPr>
-                          <w:fldChar w:fldCharType="separate"/>
-                        </w:r>
-                        <w:r>
-                          <w:rPr>
-                            <w:rFonts w:ascii="Open Sans" w:hAnsi="Open Sans" w:cs="Open Sans"/>
-                            <w:noProof/>
-                            <w:color w:val="FFFFFF" w:themeColor="background1"/>
-                            <w:sz w:val="68"/>
-                            <w:szCs w:val="68"/>
-                            <w:lang w:val="fr-FR"/>
-                          </w:rPr>
-                          <w:t>«Dessert_2»</w:t>
                         </w:r>
                         <w:r>
                           <w:rPr>
@@ -2865,7 +2781,7 @@
                                   <w:w w:val="119"/>
                                   <w:sz w:val="84"/>
                                 </w:rPr>
-                                <w:t>«Day»</w:t>
+                                <w:t>Mer</w:t>
                               </w:r>
                               <w:r>
                                 <w:rPr>
@@ -2920,7 +2836,7 @@
                                   <w:w w:val="119"/>
                                   <w:sz w:val="84"/>
                                 </w:rPr>
-                                <w:t>«Date»</w:t>
+                                <w:t>9/11/2024</w:t>
                               </w:r>
                               <w:r>
                                 <w:rPr>
@@ -3066,7 +2982,7 @@
                             <w:w w:val="119"/>
                             <w:sz w:val="84"/>
                           </w:rPr>
-                          <w:t>«Day»</w:t>
+                          <w:t>Mer</w:t>
                         </w:r>
                         <w:r>
                           <w:rPr>
@@ -3121,7 +3037,7 @@
                             <w:w w:val="119"/>
                             <w:sz w:val="84"/>
                           </w:rPr>
-                          <w:t>«Date»</w:t>
+                          <w:t>9/11/2024</w:t>
                         </w:r>
                         <w:r>
                           <w:rPr>
@@ -3975,6 +3891,7 @@
   <w:style w:type="character" w:default="1" w:styleId="Policepardfaut">
     <w:name w:val="Default Paragraph Font"/>
     <w:uiPriority w:val="1"/>
+    <w:semiHidden/>
     <w:unhideWhenUsed/>
   </w:style>
   <w:style w:type="table" w:default="1" w:styleId="TableauNormal">

</xml_diff>

<commit_message>
Render PDF pages as PNG images and extract date from images
</commit_message>
<xml_diff>
--- a/MenuMidi.docx
+++ b/MenuMidi.docx
@@ -362,7 +362,7 @@
                                   <w:szCs w:val="68"/>
                                   <w:lang w:val="fr-FR"/>
                                 </w:rPr>
-                                <w:t>Demi pamplemousse</w:t>
+                                <w:t>«Entree_1»</w:t>
                               </w:r>
                               <w:r>
                                 <w:rPr>
@@ -425,7 +425,7 @@
                                   <w:szCs w:val="68"/>
                                   <w:lang w:val="fr-FR"/>
                                 </w:rPr>
-                                <w:t>Melon</w:t>
+                                <w:t>«Entree_2»</w:t>
                               </w:r>
                               <w:r>
                                 <w:rPr>
@@ -488,7 +488,7 @@
                                   <w:szCs w:val="68"/>
                                   <w:lang w:val="fr-FR"/>
                                 </w:rPr>
-                                <w:t>Houmous de petits pois</w:t>
+                                <w:t>«Entree_3»</w:t>
                               </w:r>
                               <w:r>
                                 <w:rPr>
@@ -551,7 +551,7 @@
                                   <w:szCs w:val="68"/>
                                   <w:lang w:val="fr-FR"/>
                                 </w:rPr>
-                                <w:t>Salade de tomate</w:t>
+                                <w:t>«Entree_4»</w:t>
                               </w:r>
                               <w:r>
                                 <w:rPr>
@@ -694,7 +694,7 @@
                             <w:szCs w:val="68"/>
                             <w:lang w:val="fr-FR"/>
                           </w:rPr>
-                          <w:t>Demi pamplemousse</w:t>
+                          <w:t>«Entree_1»</w:t>
                         </w:r>
                         <w:r>
                           <w:rPr>
@@ -757,7 +757,7 @@
                             <w:szCs w:val="68"/>
                             <w:lang w:val="fr-FR"/>
                           </w:rPr>
-                          <w:t>Melon</w:t>
+                          <w:t>«Entree_2»</w:t>
                         </w:r>
                         <w:r>
                           <w:rPr>
@@ -820,7 +820,7 @@
                             <w:szCs w:val="68"/>
                             <w:lang w:val="fr-FR"/>
                           </w:rPr>
-                          <w:t>Houmous de petits pois</w:t>
+                          <w:t>«Entree_3»</w:t>
                         </w:r>
                         <w:r>
                           <w:rPr>
@@ -883,7 +883,7 @@
                             <w:szCs w:val="68"/>
                             <w:lang w:val="fr-FR"/>
                           </w:rPr>
-                          <w:t>Salade de tomate</w:t>
+                          <w:t>«Entree_4»</w:t>
                         </w:r>
                         <w:r>
                           <w:rPr>
@@ -1147,7 +1147,7 @@
                                   <w:szCs w:val="68"/>
                                   <w:lang w:val="fr-FR"/>
                                 </w:rPr>
-                                <w:t>Sauté de porc BBC à l'ancienne</w:t>
+                                <w:t>«Plat_1»</w:t>
                               </w:r>
                               <w:r>
                                 <w:rPr>
@@ -1210,7 +1210,7 @@
                                   <w:szCs w:val="68"/>
                                   <w:lang w:val="fr-FR"/>
                                 </w:rPr>
-                                <w:t>Œuf bio à la florentine</w:t>
+                                <w:t>«Plat_2»</w:t>
                               </w:r>
                               <w:r>
                                 <w:rPr>
@@ -1273,7 +1273,7 @@
                                   <w:szCs w:val="68"/>
                                   <w:lang w:val="fr-FR"/>
                                 </w:rPr>
-                                <w:t>Épinard béchamel</w:t>
+                                <w:t>«Plat_3»</w:t>
                               </w:r>
                               <w:r>
                                 <w:rPr>
@@ -1336,7 +1336,7 @@
                                   <w:szCs w:val="68"/>
                                   <w:lang w:val="fr-FR"/>
                                 </w:rPr>
-                                <w:t>Boulgour bio aux petits légumes</w:t>
+                                <w:t>«Plat_4»</w:t>
                               </w:r>
                               <w:r>
                                 <w:rPr>
@@ -1454,7 +1454,7 @@
                             <w:szCs w:val="68"/>
                             <w:lang w:val="fr-FR"/>
                           </w:rPr>
-                          <w:t>Sauté de porc BBC à l'ancienne</w:t>
+                          <w:t>«Plat_1»</w:t>
                         </w:r>
                         <w:r>
                           <w:rPr>
@@ -1517,7 +1517,7 @@
                             <w:szCs w:val="68"/>
                             <w:lang w:val="fr-FR"/>
                           </w:rPr>
-                          <w:t>Œuf bio à la florentine</w:t>
+                          <w:t>«Plat_2»</w:t>
                         </w:r>
                         <w:r>
                           <w:rPr>
@@ -1580,7 +1580,7 @@
                             <w:szCs w:val="68"/>
                             <w:lang w:val="fr-FR"/>
                           </w:rPr>
-                          <w:t>Épinard béchamel</w:t>
+                          <w:t>«Plat_3»</w:t>
                         </w:r>
                         <w:r>
                           <w:rPr>
@@ -1643,7 +1643,7 @@
                             <w:szCs w:val="68"/>
                             <w:lang w:val="fr-FR"/>
                           </w:rPr>
-                          <w:t>Boulgour bio aux petits légumes</w:t>
+                          <w:t>«Plat_4»</w:t>
                         </w:r>
                         <w:r>
                           <w:rPr>
@@ -1945,6 +1945,27 @@
                                   <w:szCs w:val="68"/>
                                   <w:lang w:val="fr-FR"/>
                                 </w:rPr>
+                                <w:fldChar w:fldCharType="separate"/>
+                              </w:r>
+                              <w:r>
+                                <w:rPr>
+                                  <w:rFonts w:ascii="Open Sans" w:hAnsi="Open Sans" w:cs="Open Sans"/>
+                                  <w:noProof/>
+                                  <w:color w:val="FFFFFF" w:themeColor="background1"/>
+                                  <w:sz w:val="68"/>
+                                  <w:szCs w:val="68"/>
+                                  <w:lang w:val="fr-FR"/>
+                                </w:rPr>
+                                <w:t>«Dessert_1»</w:t>
+                              </w:r>
+                              <w:r>
+                                <w:rPr>
+                                  <w:rFonts w:ascii="Open Sans" w:hAnsi="Open Sans" w:cs="Open Sans"/>
+                                  <w:color w:val="FFFFFF" w:themeColor="background1"/>
+                                  <w:sz w:val="68"/>
+                                  <w:szCs w:val="68"/>
+                                  <w:lang w:val="fr-FR"/>
+                                </w:rPr>
                                 <w:fldChar w:fldCharType="end"/>
                               </w:r>
                             </w:p>
@@ -1978,6 +1999,27 @@
                                   <w:lang w:val="fr-FR"/>
                                 </w:rPr>
                                 <w:instrText xml:space="preserve"> MERGEFIELD Dessert_2 </w:instrText>
+                              </w:r>
+                              <w:r>
+                                <w:rPr>
+                                  <w:rFonts w:ascii="Open Sans" w:hAnsi="Open Sans" w:cs="Open Sans"/>
+                                  <w:color w:val="FFFFFF" w:themeColor="background1"/>
+                                  <w:sz w:val="68"/>
+                                  <w:szCs w:val="68"/>
+                                  <w:lang w:val="fr-FR"/>
+                                </w:rPr>
+                                <w:fldChar w:fldCharType="separate"/>
+                              </w:r>
+                              <w:r>
+                                <w:rPr>
+                                  <w:rFonts w:ascii="Open Sans" w:hAnsi="Open Sans" w:cs="Open Sans"/>
+                                  <w:noProof/>
+                                  <w:color w:val="FFFFFF" w:themeColor="background1"/>
+                                  <w:sz w:val="68"/>
+                                  <w:szCs w:val="68"/>
+                                  <w:lang w:val="fr-FR"/>
+                                </w:rPr>
+                                <w:t>«Dessert_2»</w:t>
                               </w:r>
                               <w:r>
                                 <w:rPr>
@@ -2132,6 +2174,27 @@
                             <w:szCs w:val="68"/>
                             <w:lang w:val="fr-FR"/>
                           </w:rPr>
+                          <w:fldChar w:fldCharType="separate"/>
+                        </w:r>
+                        <w:r>
+                          <w:rPr>
+                            <w:rFonts w:ascii="Open Sans" w:hAnsi="Open Sans" w:cs="Open Sans"/>
+                            <w:noProof/>
+                            <w:color w:val="FFFFFF" w:themeColor="background1"/>
+                            <w:sz w:val="68"/>
+                            <w:szCs w:val="68"/>
+                            <w:lang w:val="fr-FR"/>
+                          </w:rPr>
+                          <w:t>«Dessert_1»</w:t>
+                        </w:r>
+                        <w:r>
+                          <w:rPr>
+                            <w:rFonts w:ascii="Open Sans" w:hAnsi="Open Sans" w:cs="Open Sans"/>
+                            <w:color w:val="FFFFFF" w:themeColor="background1"/>
+                            <w:sz w:val="68"/>
+                            <w:szCs w:val="68"/>
+                            <w:lang w:val="fr-FR"/>
+                          </w:rPr>
                           <w:fldChar w:fldCharType="end"/>
                         </w:r>
                       </w:p>
@@ -2165,6 +2228,27 @@
                             <w:lang w:val="fr-FR"/>
                           </w:rPr>
                           <w:instrText xml:space="preserve"> MERGEFIELD Dessert_2 </w:instrText>
+                        </w:r>
+                        <w:r>
+                          <w:rPr>
+                            <w:rFonts w:ascii="Open Sans" w:hAnsi="Open Sans" w:cs="Open Sans"/>
+                            <w:color w:val="FFFFFF" w:themeColor="background1"/>
+                            <w:sz w:val="68"/>
+                            <w:szCs w:val="68"/>
+                            <w:lang w:val="fr-FR"/>
+                          </w:rPr>
+                          <w:fldChar w:fldCharType="separate"/>
+                        </w:r>
+                        <w:r>
+                          <w:rPr>
+                            <w:rFonts w:ascii="Open Sans" w:hAnsi="Open Sans" w:cs="Open Sans"/>
+                            <w:noProof/>
+                            <w:color w:val="FFFFFF" w:themeColor="background1"/>
+                            <w:sz w:val="68"/>
+                            <w:szCs w:val="68"/>
+                            <w:lang w:val="fr-FR"/>
+                          </w:rPr>
+                          <w:t>«Dessert_2»</w:t>
                         </w:r>
                         <w:r>
                           <w:rPr>
@@ -2255,142 +2339,6 @@
                                 <w:lang w:val="fr-FR"/>
                               </w:rPr>
                             </w:pPr>
-                            <w:r>
-                              <w:rPr>
-                                <w:i/>
-                                <w:color w:val="FFBA2F"/>
-                                <w:w w:val="121"/>
-                                <w:sz w:val="52"/>
-                                <w:lang w:val="fr-FR"/>
-                              </w:rPr>
-                              <w:t>MENU</w:t>
-                            </w:r>
-                            <w:r>
-                              <w:rPr>
-                                <w:i/>
-                                <w:color w:val="FFBA2F"/>
-                                <w:spacing w:val="29"/>
-                                <w:w w:val="121"/>
-                                <w:sz w:val="52"/>
-                                <w:lang w:val="fr-FR"/>
-                              </w:rPr>
-                              <w:t xml:space="preserve"> </w:t>
-                            </w:r>
-                            <w:r>
-                              <w:rPr>
-                                <w:i/>
-                                <w:color w:val="FFBA2F"/>
-                                <w:w w:val="121"/>
-                                <w:sz w:val="52"/>
-                                <w:lang w:val="fr-FR"/>
-                              </w:rPr>
-                              <w:t>DE</w:t>
-                            </w:r>
-                            <w:r>
-                              <w:rPr>
-                                <w:i/>
-                                <w:color w:val="FFBA2F"/>
-                                <w:spacing w:val="29"/>
-                                <w:w w:val="121"/>
-                                <w:sz w:val="52"/>
-                                <w:lang w:val="fr-FR"/>
-                              </w:rPr>
-                              <w:t xml:space="preserve"> </w:t>
-                            </w:r>
-                            <w:r>
-                              <w:rPr>
-                                <w:i/>
-                                <w:color w:val="FFBA2F"/>
-                                <w:w w:val="121"/>
-                                <w:sz w:val="52"/>
-                                <w:lang w:val="fr-FR"/>
-                              </w:rPr>
-                              <w:t>LA</w:t>
-                            </w:r>
-                            <w:r>
-                              <w:rPr>
-                                <w:i/>
-                                <w:color w:val="FFBA2F"/>
-                                <w:spacing w:val="29"/>
-                                <w:w w:val="121"/>
-                                <w:sz w:val="52"/>
-                                <w:lang w:val="fr-FR"/>
-                              </w:rPr>
-                              <w:t xml:space="preserve"> </w:t>
-                            </w:r>
-                            <w:r>
-                              <w:rPr>
-                                <w:i/>
-                                <w:color w:val="FFBA2F"/>
-                                <w:w w:val="121"/>
-                                <w:sz w:val="52"/>
-                                <w:lang w:val="fr-FR"/>
-                              </w:rPr>
-                              <w:t>SEMAINE</w:t>
-                            </w:r>
-                            <w:r>
-                              <w:rPr>
-                                <w:i/>
-                                <w:color w:val="FFBA2F"/>
-                                <w:spacing w:val="29"/>
-                                <w:w w:val="121"/>
-                                <w:sz w:val="52"/>
-                                <w:lang w:val="fr-FR"/>
-                              </w:rPr>
-                              <w:t xml:space="preserve"> </w:t>
-                            </w:r>
-                            <w:r>
-                              <w:rPr>
-                                <w:i/>
-                                <w:color w:val="FFBA2F"/>
-                                <w:w w:val="121"/>
-                                <w:sz w:val="52"/>
-                                <w:lang w:val="fr-FR"/>
-                              </w:rPr>
-                              <w:t>EN</w:t>
-                            </w:r>
-                            <w:r>
-                              <w:rPr>
-                                <w:i/>
-                                <w:color w:val="FFBA2F"/>
-                                <w:spacing w:val="29"/>
-                                <w:w w:val="121"/>
-                                <w:sz w:val="52"/>
-                                <w:lang w:val="fr-FR"/>
-                              </w:rPr>
-                              <w:t xml:space="preserve"> </w:t>
-                            </w:r>
-                            <w:r>
-                              <w:rPr>
-                                <w:i/>
-                                <w:color w:val="FFBA2F"/>
-                                <w:w w:val="121"/>
-                                <w:sz w:val="52"/>
-                                <w:lang w:val="fr-FR"/>
-                              </w:rPr>
-                              <w:t>STORY</w:t>
-                            </w:r>
-                            <w:r>
-                              <w:rPr>
-                                <w:i/>
-                                <w:color w:val="FFBA2F"/>
-                                <w:spacing w:val="29"/>
-                                <w:w w:val="121"/>
-                                <w:sz w:val="52"/>
-                                <w:lang w:val="fr-FR"/>
-                              </w:rPr>
-                              <w:t xml:space="preserve"> </w:t>
-                            </w:r>
-                            <w:r>
-                              <w:rPr>
-                                <w:i/>
-                                <w:color w:val="FFBA2F"/>
-                                <w:w w:val="121"/>
-                                <w:sz w:val="52"/>
-                                <w:lang w:val="fr-FR"/>
-                              </w:rPr>
-                              <w:t>ÉPINGLÉE</w:t>
-                            </w:r>
                           </w:p>
                         </w:txbxContent>
                       </wps:txbx>
@@ -2421,142 +2369,6 @@
                           <w:lang w:val="fr-FR"/>
                         </w:rPr>
                       </w:pPr>
-                      <w:r>
-                        <w:rPr>
-                          <w:i/>
-                          <w:color w:val="FFBA2F"/>
-                          <w:w w:val="121"/>
-                          <w:sz w:val="52"/>
-                          <w:lang w:val="fr-FR"/>
-                        </w:rPr>
-                        <w:t>MENU</w:t>
-                      </w:r>
-                      <w:r>
-                        <w:rPr>
-                          <w:i/>
-                          <w:color w:val="FFBA2F"/>
-                          <w:spacing w:val="29"/>
-                          <w:w w:val="121"/>
-                          <w:sz w:val="52"/>
-                          <w:lang w:val="fr-FR"/>
-                        </w:rPr>
-                        <w:t xml:space="preserve"> </w:t>
-                      </w:r>
-                      <w:r>
-                        <w:rPr>
-                          <w:i/>
-                          <w:color w:val="FFBA2F"/>
-                          <w:w w:val="121"/>
-                          <w:sz w:val="52"/>
-                          <w:lang w:val="fr-FR"/>
-                        </w:rPr>
-                        <w:t>DE</w:t>
-                      </w:r>
-                      <w:r>
-                        <w:rPr>
-                          <w:i/>
-                          <w:color w:val="FFBA2F"/>
-                          <w:spacing w:val="29"/>
-                          <w:w w:val="121"/>
-                          <w:sz w:val="52"/>
-                          <w:lang w:val="fr-FR"/>
-                        </w:rPr>
-                        <w:t xml:space="preserve"> </w:t>
-                      </w:r>
-                      <w:r>
-                        <w:rPr>
-                          <w:i/>
-                          <w:color w:val="FFBA2F"/>
-                          <w:w w:val="121"/>
-                          <w:sz w:val="52"/>
-                          <w:lang w:val="fr-FR"/>
-                        </w:rPr>
-                        <w:t>LA</w:t>
-                      </w:r>
-                      <w:r>
-                        <w:rPr>
-                          <w:i/>
-                          <w:color w:val="FFBA2F"/>
-                          <w:spacing w:val="29"/>
-                          <w:w w:val="121"/>
-                          <w:sz w:val="52"/>
-                          <w:lang w:val="fr-FR"/>
-                        </w:rPr>
-                        <w:t xml:space="preserve"> </w:t>
-                      </w:r>
-                      <w:r>
-                        <w:rPr>
-                          <w:i/>
-                          <w:color w:val="FFBA2F"/>
-                          <w:w w:val="121"/>
-                          <w:sz w:val="52"/>
-                          <w:lang w:val="fr-FR"/>
-                        </w:rPr>
-                        <w:t>SEMAINE</w:t>
-                      </w:r>
-                      <w:r>
-                        <w:rPr>
-                          <w:i/>
-                          <w:color w:val="FFBA2F"/>
-                          <w:spacing w:val="29"/>
-                          <w:w w:val="121"/>
-                          <w:sz w:val="52"/>
-                          <w:lang w:val="fr-FR"/>
-                        </w:rPr>
-                        <w:t xml:space="preserve"> </w:t>
-                      </w:r>
-                      <w:r>
-                        <w:rPr>
-                          <w:i/>
-                          <w:color w:val="FFBA2F"/>
-                          <w:w w:val="121"/>
-                          <w:sz w:val="52"/>
-                          <w:lang w:val="fr-FR"/>
-                        </w:rPr>
-                        <w:t>EN</w:t>
-                      </w:r>
-                      <w:r>
-                        <w:rPr>
-                          <w:i/>
-                          <w:color w:val="FFBA2F"/>
-                          <w:spacing w:val="29"/>
-                          <w:w w:val="121"/>
-                          <w:sz w:val="52"/>
-                          <w:lang w:val="fr-FR"/>
-                        </w:rPr>
-                        <w:t xml:space="preserve"> </w:t>
-                      </w:r>
-                      <w:r>
-                        <w:rPr>
-                          <w:i/>
-                          <w:color w:val="FFBA2F"/>
-                          <w:w w:val="121"/>
-                          <w:sz w:val="52"/>
-                          <w:lang w:val="fr-FR"/>
-                        </w:rPr>
-                        <w:t>STORY</w:t>
-                      </w:r>
-                      <w:r>
-                        <w:rPr>
-                          <w:i/>
-                          <w:color w:val="FFBA2F"/>
-                          <w:spacing w:val="29"/>
-                          <w:w w:val="121"/>
-                          <w:sz w:val="52"/>
-                          <w:lang w:val="fr-FR"/>
-                        </w:rPr>
-                        <w:t xml:space="preserve"> </w:t>
-                      </w:r>
-                      <w:r>
-                        <w:rPr>
-                          <w:i/>
-                          <w:color w:val="FFBA2F"/>
-                          <w:w w:val="121"/>
-                          <w:sz w:val="52"/>
-                          <w:lang w:val="fr-FR"/>
-                        </w:rPr>
-                        <w:t>ÉPINGLÉE</w:t>
-                      </w:r>
                     </w:p>
                   </w:txbxContent>
                 </v:textbox>
@@ -2781,7 +2593,7 @@
                                   <w:w w:val="119"/>
                                   <w:sz w:val="84"/>
                                 </w:rPr>
-                                <w:t>Mer</w:t>
+                                <w:t>«Day»</w:t>
                               </w:r>
                               <w:r>
                                 <w:rPr>
@@ -2836,7 +2648,7 @@
                                   <w:w w:val="119"/>
                                   <w:sz w:val="84"/>
                                 </w:rPr>
-                                <w:t>9/11/2024</w:t>
+                                <w:t>«Date»</w:t>
                               </w:r>
                               <w:r>
                                 <w:rPr>
@@ -2982,7 +2794,7 @@
                             <w:w w:val="119"/>
                             <w:sz w:val="84"/>
                           </w:rPr>
-                          <w:t>Mer</w:t>
+                          <w:t>«Day»</w:t>
                         </w:r>
                         <w:r>
                           <w:rPr>
@@ -3037,7 +2849,7 @@
                             <w:w w:val="119"/>
                             <w:sz w:val="84"/>
                           </w:rPr>
-                          <w:t>9/11/2024</w:t>
+                          <w:t>«Date»</w:t>
                         </w:r>
                         <w:r>
                           <w:rPr>

</xml_diff>